<commit_message>
fix : fix spacing
</commit_message>
<xml_diff>
--- a/Software_unit_testing_report_assignment2.docx
+++ b/Software_unit_testing_report_assignment2.docx
@@ -149,6 +149,7 @@
         <w:dataBinding w:prefixMappings="xmlns:ns0='http://purl.org/dc/elements/1.1/' xmlns:ns1='http://schemas.openxmlformats.org/package/2006/metadata/core-properties' " w:xpath="/ns1:coreProperties[1]/ns0:title[1]" w:storeItemID="{6C3C8BC8-F283-45AE-878A-BAB7291924A1}"/>
         <w:text/>
       </w:sdtPr>
+      <w:sdtEndPr/>
       <w:sdtContent>
         <w:p>
           <w:pPr>
@@ -195,6 +196,7 @@
         <w:dataBinding w:prefixMappings="xmlns:ns0='http://purl.org/dc/elements/1.1/' xmlns:ns1='http://schemas.openxmlformats.org/package/2006/metadata/core-properties' " w:xpath="/ns1:coreProperties[1]/ns0:subject[1]" w:storeItemID="{6C3C8BC8-F283-45AE-878A-BAB7291924A1}"/>
         <w:text/>
       </w:sdtPr>
+      <w:sdtEndPr/>
       <w:sdtContent>
         <w:p>
           <w:pPr>
@@ -1604,6 +1606,7 @@
           <w:id w:val="-2076962382"/>
           <w:citation/>
         </w:sdtPr>
+        <w:sdtEndPr/>
         <w:sdtContent>
           <w:r>
             <w:rPr>
@@ -1698,6 +1701,7 @@
           <w:id w:val="195660738"/>
           <w:citation/>
         </w:sdtPr>
+        <w:sdtEndPr/>
         <w:sdtContent>
           <w:r>
             <w:rPr>
@@ -1786,6 +1790,8 @@
         </w:rPr>
         <w:t>The development of the Hangman game followed a Test-Driven Development (TDD) approach. Unit tests were created alongside the implementation of the core logic to ensure correctness, modularity, and maintainability</w:t>
       </w:r>
+      <w:bookmarkStart w:id="2" w:name="_GoBack"/>
+      <w:bookmarkEnd w:id="2"/>
     </w:p>
     <w:p>
       <w:pPr>
@@ -1795,7 +1801,7 @@
           <w:color w:val="auto"/>
         </w:rPr>
       </w:pPr>
-      <w:bookmarkStart w:id="2" w:name="_Toc207886573"/>
+      <w:bookmarkStart w:id="3" w:name="_Toc207886573"/>
       <w:r>
         <w:rPr>
           <w:rFonts w:ascii="Times New Roman" w:hAnsi="Times New Roman" w:cs="Times New Roman"/>
@@ -1803,7 +1809,7 @@
         </w:rPr>
         <w:t>Requirements Fulfilment</w:t>
       </w:r>
-      <w:bookmarkEnd w:id="2"/>
+      <w:bookmarkEnd w:id="3"/>
     </w:p>
     <w:p>
       <w:pPr>
@@ -1994,7 +2000,7 @@
           <w:color w:val="auto"/>
         </w:rPr>
       </w:pPr>
-      <w:bookmarkStart w:id="3" w:name="_Toc207886574"/>
+      <w:bookmarkStart w:id="4" w:name="_Toc207886574"/>
       <w:r>
         <w:rPr>
           <w:rFonts w:ascii="Times New Roman" w:hAnsi="Times New Roman" w:cs="Times New Roman"/>
@@ -2002,7 +2008,7 @@
         </w:rPr>
         <w:t>Process</w:t>
       </w:r>
-      <w:bookmarkEnd w:id="3"/>
+      <w:bookmarkEnd w:id="4"/>
     </w:p>
     <w:p>
       <w:pPr>
@@ -2013,7 +2019,7 @@
           <w:color w:val="auto"/>
         </w:rPr>
       </w:pPr>
-      <w:bookmarkStart w:id="4" w:name="_Toc207886575"/>
+      <w:bookmarkStart w:id="5" w:name="_Toc207886575"/>
       <w:r>
         <w:rPr>
           <w:rFonts w:ascii="Times New Roman" w:hAnsi="Times New Roman" w:cs="Times New Roman"/>
@@ -2021,7 +2027,7 @@
         </w:rPr>
         <w:t>Design Choices</w:t>
       </w:r>
-      <w:bookmarkEnd w:id="4"/>
+      <w:bookmarkEnd w:id="5"/>
     </w:p>
     <w:p>
       <w:pPr>
@@ -2146,7 +2152,7 @@
           <w:sz w:val="26"/>
           <w:szCs w:val="26"/>
         </w:rPr>
-        <w:t>The automated unit testing</w:t>
+        <w:t>The automated unit testing done in the</w:t>
       </w:r>
       <w:r>
         <w:rPr>
@@ -2154,18 +2160,8 @@
           <w:sz w:val="26"/>
           <w:szCs w:val="26"/>
         </w:rPr>
-        <w:t xml:space="preserve"> done in the</w:t>
-      </w:r>
-      <w:r>
-        <w:rPr>
-          <w:rFonts w:cs="Times New Roman"/>
-          <w:sz w:val="26"/>
-          <w:szCs w:val="26"/>
-        </w:rPr>
         <w:t xml:space="preserve"> file</w:t>
       </w:r>
-      <w:bookmarkStart w:id="5" w:name="_GoBack"/>
-      <w:bookmarkEnd w:id="5"/>
       <w:r>
         <w:rPr>
           <w:rFonts w:cs="Times New Roman"/>
@@ -3331,7 +3327,7 @@
           </mc:Choice>
           <mc:Fallback>
             <w:pict>
-              <v:shapetype w14:anchorId="721981F8" id="_x0000_t32" coordsize="21600,21600" o:spt="32" o:oned="t" path="m,l21600,21600e" filled="f">
+              <v:shapetype w14:anchorId="5620F761" id="_x0000_t32" coordsize="21600,21600" o:spt="32" o:oned="t" path="m,l21600,21600e" filled="f">
                 <v:path arrowok="t" fillok="f" o:connecttype="none"/>
                 <o:lock v:ext="edit" shapetype="t"/>
               </v:shapetype>
@@ -3403,7 +3399,7 @@
           </mc:Choice>
           <mc:Fallback>
             <w:pict>
-              <v:shape w14:anchorId="4D8D258E" id="Straight Arrow Connector 12" o:spid="_x0000_s1026" type="#_x0000_t32" style="position:absolute;margin-left:112.25pt;margin-top:15.7pt;width:23.8pt;height:0;z-index:251706880;visibility:visible;mso-wrap-style:square;mso-wrap-distance-left:9pt;mso-wrap-distance-top:0;mso-wrap-distance-right:9pt;mso-wrap-distance-bottom:0;mso-position-horizontal:absolute;mso-position-horizontal-relative:text;mso-position-vertical:absolute;mso-position-vertical-relative:text" o:gfxdata="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" strokecolor="black [3200]">
+              <v:shape w14:anchorId="3E350108" id="Straight Arrow Connector 12" o:spid="_x0000_s1026" type="#_x0000_t32" style="position:absolute;margin-left:112.25pt;margin-top:15.7pt;width:23.8pt;height:0;z-index:251706880;visibility:visible;mso-wrap-style:square;mso-wrap-distance-left:9pt;mso-wrap-distance-top:0;mso-wrap-distance-right:9pt;mso-wrap-distance-bottom:0;mso-position-horizontal:absolute;mso-position-horizontal-relative:text;mso-position-vertical:absolute;mso-position-vertical-relative:text" o:gfxdata="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" strokecolor="black [3200]">
                 <v:stroke endarrow="block"/>
                 <v:shadow on="t" color="black" opacity="24903f" origin=",.5" offset="0,.55556mm"/>
               </v:shape>
@@ -3794,7 +3790,7 @@
           </mc:Choice>
           <mc:Fallback>
             <w:pict>
-              <v:shape w14:anchorId="083C73A3" id="Straight Arrow Connector 14" o:spid="_x0000_s1026" type="#_x0000_t32" style="position:absolute;margin-left:367pt;margin-top:2.45pt;width:0;height:23.15pt;z-index:251718144;visibility:visible;mso-wrap-style:square;mso-width-percent:0;mso-height-percent:0;mso-wrap-distance-left:9pt;mso-wrap-distance-top:0;mso-wrap-distance-right:9pt;mso-wrap-distance-bottom:0;mso-position-horizontal:absolute;mso-position-horizontal-relative:text;mso-position-vertical:absolute;mso-position-vertical-relative:text;mso-width-percent:0;mso-height-percent:0;mso-width-relative:margin;mso-height-relative:margin" o:gfxdata="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" strokecolor="black [3200]">
+              <v:shape w14:anchorId="060C6149" id="Straight Arrow Connector 14" o:spid="_x0000_s1026" type="#_x0000_t32" style="position:absolute;margin-left:367pt;margin-top:2.45pt;width:0;height:23.15pt;z-index:251718144;visibility:visible;mso-wrap-style:square;mso-width-percent:0;mso-height-percent:0;mso-wrap-distance-left:9pt;mso-wrap-distance-top:0;mso-wrap-distance-right:9pt;mso-wrap-distance-bottom:0;mso-position-horizontal:absolute;mso-position-horizontal-relative:text;mso-position-vertical:absolute;mso-position-vertical-relative:text;mso-width-percent:0;mso-height-percent:0;mso-width-relative:margin;mso-height-relative:margin" o:gfxdata="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" strokecolor="black [3200]">
                 <v:stroke endarrow="block"/>
                 <v:shadow on="t" color="black" opacity="24903f" origin=",.5" offset="0,.55556mm"/>
               </v:shape>
@@ -3876,7 +3872,7 @@
           </mc:Choice>
           <mc:Fallback>
             <w:pict>
-              <v:shape w14:anchorId="689E59B5" id="Straight Arrow Connector 17" o:spid="_x0000_s1026" type="#_x0000_t32" style="position:absolute;margin-left:156pt;margin-top:15.6pt;width:29.45pt;height:.05pt;flip:x y;z-index:251650560;visibility:visible;mso-wrap-style:square;mso-width-percent:0;mso-height-percent:0;mso-wrap-distance-left:9pt;mso-wrap-distance-top:0;mso-wrap-distance-right:9pt;mso-wrap-distance-bottom:0;mso-position-horizontal:absolute;mso-position-horizontal-relative:text;mso-position-vertical:absolute;mso-position-vertical-relative:text;mso-width-percent:0;mso-height-percent:0;mso-width-relative:margin;mso-height-relative:margin" o:gfxdata="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" strokecolor="black [3200]">
+              <v:shape w14:anchorId="63E85284" id="Straight Arrow Connector 17" o:spid="_x0000_s1026" type="#_x0000_t32" style="position:absolute;margin-left:156pt;margin-top:15.6pt;width:29.45pt;height:.05pt;flip:x y;z-index:251650560;visibility:visible;mso-wrap-style:square;mso-width-percent:0;mso-height-percent:0;mso-wrap-distance-left:9pt;mso-wrap-distance-top:0;mso-wrap-distance-right:9pt;mso-wrap-distance-bottom:0;mso-position-horizontal:absolute;mso-position-horizontal-relative:text;mso-position-vertical:absolute;mso-position-vertical-relative:text;mso-width-percent:0;mso-height-percent:0;mso-width-relative:margin;mso-height-relative:margin" o:gfxdata="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" strokecolor="black [3200]">
                 <v:stroke endarrow="block"/>
                 <v:shadow on="t" color="black" opacity="24903f" origin=",.5" offset="0,.55556mm"/>
               </v:shape>
@@ -3944,7 +3940,7 @@
           </mc:Choice>
           <mc:Fallback>
             <w:pict>
-              <v:shape w14:anchorId="63296460" id="Straight Arrow Connector 16" o:spid="_x0000_s1026" type="#_x0000_t32" style="position:absolute;margin-left:282.5pt;margin-top:15.65pt;width:32.6pt;height:.65pt;flip:x;z-index:251647488;visibility:visible;mso-wrap-style:square;mso-wrap-distance-left:9pt;mso-wrap-distance-top:0;mso-wrap-distance-right:9pt;mso-wrap-distance-bottom:0;mso-position-horizontal:absolute;mso-position-horizontal-relative:text;mso-position-vertical:absolute;mso-position-vertical-relative:text" o:gfxdata="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" strokecolor="black [3200]">
+              <v:shape w14:anchorId="6CEA6C84" id="Straight Arrow Connector 16" o:spid="_x0000_s1026" type="#_x0000_t32" style="position:absolute;margin-left:282.5pt;margin-top:15.65pt;width:32.6pt;height:.65pt;flip:x;z-index:251647488;visibility:visible;mso-wrap-style:square;mso-wrap-distance-left:9pt;mso-wrap-distance-top:0;mso-wrap-distance-right:9pt;mso-wrap-distance-bottom:0;mso-position-horizontal:absolute;mso-position-horizontal-relative:text;mso-position-vertical:absolute;mso-position-vertical-relative:text" o:gfxdata="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" strokecolor="black [3200]">
                 <v:stroke endarrow="block"/>
                 <v:shadow on="t" color="black" opacity="24903f" origin=",.5" offset="0,.55556mm"/>
               </v:shape>
@@ -5518,19 +5514,7 @@
         <w:rPr>
           <w:rFonts w:cs="Times New Roman"/>
         </w:rPr>
-        <w:t xml:space="preserve">The figure 3 shows the interface of the hangman game which includes radio buttons to select level of the game, a button “New Game” to restart. Additionally, the interface displays the lives and time left along with Guessed letters. </w:t>
-      </w:r>
-      <w:r>
-        <w:rPr>
-          <w:rFonts w:cs="Times New Roman"/>
-        </w:rPr>
-        <w:t>The answer is displayed as underscores, with spaces/punctuation preserved</w:t>
-      </w:r>
-      <w:r>
-        <w:rPr>
-          <w:rFonts w:cs="Times New Roman"/>
-        </w:rPr>
-        <w:t xml:space="preserve">. The animation of hanging man if user fails to guess the word is simple and minimal. </w:t>
+        <w:t xml:space="preserve">The figure 3 shows the interface of the hangman game which includes radio buttons to select level of the game, a button “New Game” to restart. Additionally, the interface displays the lives and time left along with Guessed letters. The answer is displayed as underscores, with spaces/punctuation preserved. The animation of hanging man if user fails to guess the word is simple and minimal. </w:t>
       </w:r>
     </w:p>
     <w:p>
@@ -5883,49 +5867,7 @@
             <w:rStyle w:val="Heading4Char"/>
             <w:u w:val="single"/>
           </w:rPr>
-          <w:t>http</w:t>
-        </w:r>
-        <w:r>
-          <w:rPr>
-            <w:rStyle w:val="Heading4Char"/>
-            <w:u w:val="single"/>
-          </w:rPr>
-          <w:t>s</w:t>
-        </w:r>
-        <w:r>
-          <w:rPr>
-            <w:rStyle w:val="Heading4Char"/>
-            <w:u w:val="single"/>
-          </w:rPr>
-          <w:t>://githu</w:t>
-        </w:r>
-        <w:r>
-          <w:rPr>
-            <w:rStyle w:val="Heading4Char"/>
-            <w:u w:val="single"/>
-          </w:rPr>
-          <w:t>b</w:t>
-        </w:r>
-        <w:r>
-          <w:rPr>
-            <w:rStyle w:val="Heading4Char"/>
-            <w:u w:val="single"/>
-          </w:rPr>
-          <w:t>.com/Binod798</w:t>
-        </w:r>
-        <w:r>
-          <w:rPr>
-            <w:rStyle w:val="Heading4Char"/>
-            <w:u w:val="single"/>
-          </w:rPr>
-          <w:t>/</w:t>
-        </w:r>
-        <w:r>
-          <w:rPr>
-            <w:rStyle w:val="Heading4Char"/>
-            <w:u w:val="single"/>
-          </w:rPr>
-          <w:t>SOFTWARE-ENGINEERING-PROCESS-AND-TOOLS</w:t>
+          <w:t>https://github.com/Binod798/SOFTWARE-ENGINEERING-PROCESS-AND-TOOLS</w:t>
         </w:r>
       </w:hyperlink>
     </w:p>
@@ -5933,8 +5875,12 @@
     <w:sdt>
       <w:sdtPr>
         <w:rPr>
-          <w:rFonts w:ascii="Times New Roman" w:hAnsi="Times New Roman" w:cs="Times New Roman"/>
+          <w:rFonts w:ascii="Times New Roman" w:eastAsiaTheme="minorEastAsia" w:hAnsi="Times New Roman" w:cs="Times New Roman"/>
+          <w:b w:val="0"/>
+          <w:bCs w:val="0"/>
           <w:color w:val="auto"/>
+          <w:sz w:val="24"/>
+          <w:szCs w:val="22"/>
         </w:rPr>
         <w:id w:val="-128399930"/>
         <w:docPartObj>
@@ -5942,15 +5888,7 @@
           <w:docPartUnique/>
         </w:docPartObj>
       </w:sdtPr>
-      <w:sdtEndPr>
-        <w:rPr>
-          <w:rFonts w:eastAsiaTheme="minorEastAsia"/>
-          <w:b w:val="0"/>
-          <w:bCs w:val="0"/>
-          <w:sz w:val="24"/>
-          <w:szCs w:val="22"/>
-        </w:rPr>
-      </w:sdtEndPr>
+      <w:sdtEndPr/>
       <w:sdtContent>
         <w:p>
           <w:pPr>
@@ -5978,6 +5916,7 @@
             <w:id w:val="-573587230"/>
             <w:bibliography/>
           </w:sdtPr>
+          <w:sdtEndPr/>
           <w:sdtContent>
             <w:p>
               <w:pPr>
@@ -8733,6 +8672,7 @@
   <w:style w:type="character" w:default="1" w:styleId="DefaultParagraphFont">
     <w:name w:val="Default Paragraph Font"/>
     <w:uiPriority w:val="1"/>
+    <w:semiHidden/>
     <w:unhideWhenUsed/>
   </w:style>
   <w:style w:type="table" w:default="1" w:styleId="TableNormal">
@@ -19787,8 +19727,10 @@
   </w:compat>
   <w:rsids>
     <w:rsidRoot w:val="005F6A13"/>
+    <w:rsid w:val="00174B4B"/>
     <w:rsid w:val="001D22BC"/>
     <w:rsid w:val="005F6A13"/>
+    <w:rsid w:val="00E73068"/>
   </w:rsids>
   <m:mathPr>
     <m:mathFont m:val="Cambria Math"/>
@@ -20643,7 +20585,7 @@
 </file>
 
 <file path=customXml/itemProps1.xml><?xml version="1.0" encoding="utf-8"?>
-<ds:datastoreItem xmlns:ds="http://schemas.openxmlformats.org/officeDocument/2006/customXml" ds:itemID="{ADECA983-1668-4D2F-85C8-8C9CF482C372}">
+<ds:datastoreItem xmlns:ds="http://schemas.openxmlformats.org/officeDocument/2006/customXml" ds:itemID="{568ABDA3-5BBF-44EB-B3EE-340B56D0C181}">
   <ds:schemaRefs>
     <ds:schemaRef ds:uri="http://schemas.openxmlformats.org/officeDocument/2006/bibliography"/>
   </ds:schemaRefs>

</xml_diff>